<commit_message>
seamless connect phase one details added.
</commit_message>
<xml_diff>
--- a/SRS.docx
+++ b/SRS.docx
@@ -78,18 +78,7 @@
           <w:sz w:val="38"/>
           <w:szCs w:val="38"/>
         </w:rPr>
-        <w:t>Cairo Univers</w:t>
-      </w:r>
-      <w:bookmarkStart w:id="12" w:name="_GoBack"/>
-      <w:bookmarkEnd w:id="12"/>
-      <w:r>
-        <w:rPr>
-          <w:rFonts w:asciiTheme="minorHAnsi" w:hAnsiTheme="minorHAnsi" w:eastAsiaTheme="minorHAnsi" w:cstheme="minorBidi"/>
-          <w:color w:val="auto"/>
-          <w:sz w:val="38"/>
-          <w:szCs w:val="38"/>
-        </w:rPr>
-        <w:t>ity</w:t>
+        <w:t>Cairo University</w:t>
       </w:r>
       <w:r>
         <w:rPr>
@@ -1837,7 +1826,6 @@
                 <w:spacing w:val="0"/>
                 <w:sz w:val="22"/>
                 <w:szCs w:val="22"/>
-                <w:bdr w:val="none" w:color="auto" w:sz="0" w:space="0"/>
                 <w:vertAlign w:val="baseline"/>
               </w:rPr>
               <w:t>husseinmaher482485</w:t>
@@ -1851,7 +1839,6 @@
                 <w:spacing w:val="0"/>
                 <w:sz w:val="22"/>
                 <w:szCs w:val="22"/>
-                <w:bdr w:val="none" w:color="auto" w:sz="0" w:space="0"/>
                 <w:vertAlign w:val="baseline"/>
               </w:rPr>
               <w:t>@gmail.com</w:t>
@@ -2337,6 +2324,11 @@
           <w:bCs w:val="0"/>
           <w:color w:val="000000" w:themeColor="text1"/>
           <w:lang w:val="en-US"/>
+          <w14:textFill>
+            <w14:solidFill>
+              <w14:schemeClr w14:val="tx1"/>
+            </w14:solidFill>
+          </w14:textFill>
         </w:rPr>
         <w:t>via a LAN, WAN or a wire.</w:t>
       </w:r>
@@ -2360,6 +2352,11 @@
           <w:bCs w:val="0"/>
           <w:color w:val="000000" w:themeColor="text1"/>
           <w:lang w:val="en-US"/>
+          <w14:textFill>
+            <w14:solidFill>
+              <w14:schemeClr w14:val="tx1"/>
+            </w14:solidFill>
+          </w14:textFill>
         </w:rPr>
         <w:t>The application should keep a list of the previously connected devices and facilitate easy reconnection to them.</w:t>
       </w:r>
@@ -2447,6 +2444,7 @@
     <w:p>
       <w:pPr>
         <w:numPr>
+          <w:ilvl w:val="0"/>
           <w:numId w:val="0"/>
         </w:numPr>
         <w:ind w:leftChars="0"/>
@@ -2643,6 +2641,7 @@
             <w:pPr>
               <w:pStyle w:val="20"/>
               <w:numPr>
+                <w:ilvl w:val="0"/>
                 <w:numId w:val="0"/>
               </w:numPr>
               <w:spacing w:after="0" w:line="240" w:lineRule="auto"/>
@@ -2740,6 +2739,7 @@
             <w:pPr>
               <w:pStyle w:val="20"/>
               <w:numPr>
+                <w:ilvl w:val="0"/>
                 <w:numId w:val="0"/>
               </w:numPr>
               <w:spacing w:after="0" w:line="240" w:lineRule="auto"/>
@@ -2869,6 +2869,7 @@
             <w:pPr>
               <w:pStyle w:val="20"/>
               <w:numPr>
+                <w:ilvl w:val="0"/>
                 <w:numId w:val="0"/>
               </w:numPr>
               <w:spacing w:after="0" w:line="240" w:lineRule="auto"/>
@@ -2966,6 +2967,7 @@
             <w:pPr>
               <w:pStyle w:val="20"/>
               <w:numPr>
+                <w:ilvl w:val="0"/>
                 <w:numId w:val="0"/>
               </w:numPr>
               <w:spacing w:after="0" w:line="240" w:lineRule="auto"/>
@@ -3063,6 +3065,7 @@
             <w:pPr>
               <w:pStyle w:val="20"/>
               <w:numPr>
+                <w:ilvl w:val="0"/>
                 <w:numId w:val="0"/>
               </w:numPr>
               <w:spacing w:after="0" w:line="240" w:lineRule="auto"/>
@@ -3156,7 +3159,9 @@
         </w:tblBorders>
         <w:tblLayout w:type="autofit"/>
         <w:tblCellMar>
+          <w:top w:w="0" w:type="dxa"/>
           <w:left w:w="108" w:type="dxa"/>
+          <w:bottom w:w="0" w:type="dxa"/>
           <w:right w:w="108" w:type="dxa"/>
         </w:tblCellMar>
       </w:tblPr>
@@ -3176,7 +3181,9 @@
             <w:insideV w:val="single" w:color="auto" w:sz="4" w:space="0"/>
           </w:tblBorders>
           <w:tblCellMar>
+            <w:top w:w="0" w:type="dxa"/>
             <w:left w:w="108" w:type="dxa"/>
+            <w:bottom w:w="0" w:type="dxa"/>
             <w:right w:w="108" w:type="dxa"/>
           </w:tblCellMar>
         </w:tblPrEx>
@@ -3258,7 +3265,9 @@
             <w:insideV w:val="single" w:color="auto" w:sz="4" w:space="0"/>
           </w:tblBorders>
           <w:tblCellMar>
+            <w:top w:w="0" w:type="dxa"/>
             <w:left w:w="108" w:type="dxa"/>
+            <w:bottom w:w="0" w:type="dxa"/>
             <w:right w:w="108" w:type="dxa"/>
           </w:tblCellMar>
         </w:tblPrEx>
@@ -3340,7 +3349,9 @@
             <w:insideV w:val="single" w:color="auto" w:sz="4" w:space="0"/>
           </w:tblBorders>
           <w:tblCellMar>
+            <w:top w:w="0" w:type="dxa"/>
             <w:left w:w="108" w:type="dxa"/>
+            <w:bottom w:w="0" w:type="dxa"/>
             <w:right w:w="108" w:type="dxa"/>
           </w:tblCellMar>
         </w:tblPrEx>
@@ -3422,7 +3433,9 @@
             <w:insideV w:val="single" w:color="auto" w:sz="4" w:space="0"/>
           </w:tblBorders>
           <w:tblCellMar>
+            <w:top w:w="0" w:type="dxa"/>
             <w:left w:w="108" w:type="dxa"/>
+            <w:bottom w:w="0" w:type="dxa"/>
             <w:right w:w="108" w:type="dxa"/>
           </w:tblCellMar>
         </w:tblPrEx>
@@ -3504,7 +3517,9 @@
             <w:insideV w:val="single" w:color="auto" w:sz="4" w:space="0"/>
           </w:tblBorders>
           <w:tblCellMar>
+            <w:top w:w="0" w:type="dxa"/>
             <w:left w:w="108" w:type="dxa"/>
+            <w:bottom w:w="0" w:type="dxa"/>
             <w:right w:w="108" w:type="dxa"/>
           </w:tblCellMar>
         </w:tblPrEx>
@@ -3586,7 +3601,9 @@
             <w:insideV w:val="single" w:color="auto" w:sz="4" w:space="0"/>
           </w:tblBorders>
           <w:tblCellMar>
+            <w:top w:w="0" w:type="dxa"/>
             <w:left w:w="108" w:type="dxa"/>
+            <w:bottom w:w="0" w:type="dxa"/>
             <w:right w:w="108" w:type="dxa"/>
           </w:tblCellMar>
         </w:tblPrEx>
@@ -3668,7 +3685,9 @@
             <w:insideV w:val="single" w:color="auto" w:sz="4" w:space="0"/>
           </w:tblBorders>
           <w:tblCellMar>
+            <w:top w:w="0" w:type="dxa"/>
             <w:left w:w="108" w:type="dxa"/>
+            <w:bottom w:w="0" w:type="dxa"/>
             <w:right w:w="108" w:type="dxa"/>
           </w:tblCellMar>
         </w:tblPrEx>
@@ -4361,6 +4380,153 @@
             <w:tcBorders>
               <w:top w:val="nil"/>
               <w:left w:val="single" w:color="000000" w:sz="8" w:space="0"/>
+              <w:bottom w:val="nil"/>
+              <w:right w:val="single" w:color="FFFFFF" w:sz="18" w:space="0"/>
+            </w:tcBorders>
+            <w:shd w:val="clear" w:color="auto" w:fill="00B0F0"/>
+            <w:vAlign w:val="center"/>
+          </w:tcPr>
+          <w:p>
+            <w:pPr>
+              <w:spacing w:before="2" w:after="0" w:line="240" w:lineRule="auto"/>
+              <w:ind w:left="104"/>
+              <w:rPr>
+                <w:b/>
+                <w:bCs/>
+              </w:rPr>
+            </w:pPr>
+            <w:r>
+              <w:rPr>
+                <w:b/>
+                <w:bCs/>
+              </w:rPr>
+              <w:t>Acceptance Criteria</w:t>
+            </w:r>
+          </w:p>
+        </w:tc>
+        <w:tc>
+          <w:tcPr>
+            <w:tcW w:w="6362" w:type="dxa"/>
+            <w:tcBorders>
+              <w:top w:val="nil"/>
+              <w:left w:val="nil"/>
+              <w:bottom w:val="nil"/>
+              <w:right w:val="single" w:color="FFFFFF" w:sz="18" w:space="0"/>
+            </w:tcBorders>
+            <w:shd w:val="clear" w:color="auto" w:fill="C9F1FF"/>
+            <w:vAlign w:val="center"/>
+          </w:tcPr>
+          <w:p>
+            <w:pPr>
+              <w:spacing w:after="60"/>
+              <w:rPr>
+                <w:rFonts w:hint="default" w:ascii="Arial" w:hAnsi="Arial" w:eastAsia="Times New Roman" w:cs="Arial"/>
+                <w:b/>
+                <w:bCs/>
+                <w:color w:val="000000"/>
+                <w:lang w:val="en-US"/>
+              </w:rPr>
+            </w:pPr>
+            <w:r>
+              <w:rPr>
+                <w:rFonts w:ascii="Arial" w:hAnsi="Arial" w:eastAsia="Times New Roman" w:cs="Arial"/>
+                <w:b/>
+                <w:bCs/>
+                <w:color w:val="000000"/>
+              </w:rPr>
+              <w:t xml:space="preserve">Given </w:t>
+            </w:r>
+            <w:r>
+              <w:rPr>
+                <w:rFonts w:hint="default" w:ascii="Arial" w:hAnsi="Arial" w:eastAsia="Times New Roman" w:cs="Arial"/>
+                <w:color w:val="000000"/>
+                <w:lang w:val="en-US"/>
+              </w:rPr>
+              <w:t>I have devices that are not connected</w:t>
+            </w:r>
+          </w:p>
+          <w:p>
+            <w:pPr>
+              <w:spacing w:after="60"/>
+              <w:rPr>
+                <w:rFonts w:hint="default" w:ascii="Arial" w:hAnsi="Arial" w:eastAsia="Times New Roman" w:cs="Arial"/>
+                <w:b/>
+                <w:bCs/>
+                <w:color w:val="000000"/>
+                <w:lang w:val="en-US"/>
+              </w:rPr>
+            </w:pPr>
+            <w:r>
+              <w:rPr>
+                <w:rFonts w:ascii="Arial" w:hAnsi="Arial" w:eastAsia="Times New Roman" w:cs="Arial"/>
+                <w:b/>
+                <w:bCs/>
+                <w:color w:val="000000"/>
+              </w:rPr>
+              <w:t xml:space="preserve">When </w:t>
+            </w:r>
+            <w:r>
+              <w:rPr>
+                <w:rFonts w:hint="default" w:ascii="Arial" w:hAnsi="Arial" w:eastAsia="Times New Roman" w:cs="Arial"/>
+                <w:color w:val="000000"/>
+                <w:lang w:val="en-US"/>
+              </w:rPr>
+              <w:t xml:space="preserve">Connect the devices </w:t>
+            </w:r>
+          </w:p>
+          <w:p>
+            <w:pPr>
+              <w:spacing w:after="60"/>
+              <w:rPr>
+                <w:rFonts w:hint="default"/>
+                <w:b/>
+                <w:bCs/>
+                <w:color w:val="C00000"/>
+                <w:lang w:val="en-US"/>
+              </w:rPr>
+            </w:pPr>
+            <w:r>
+              <w:rPr>
+                <w:rFonts w:ascii="Arial" w:hAnsi="Arial" w:eastAsia="Times New Roman" w:cs="Arial"/>
+                <w:b/>
+                <w:bCs/>
+                <w:color w:val="000000"/>
+              </w:rPr>
+              <w:t xml:space="preserve">Then </w:t>
+            </w:r>
+            <w:r>
+              <w:rPr>
+                <w:rFonts w:ascii="Arial" w:hAnsi="Arial" w:eastAsia="Times New Roman" w:cs="Arial"/>
+                <w:color w:val="000000"/>
+              </w:rPr>
+              <w:t xml:space="preserve">the </w:t>
+            </w:r>
+            <w:r>
+              <w:rPr>
+                <w:rFonts w:hint="default" w:ascii="Arial" w:hAnsi="Arial" w:eastAsia="Times New Roman" w:cs="Arial"/>
+                <w:color w:val="000000"/>
+                <w:lang w:val="en-US"/>
+              </w:rPr>
+              <w:t>devices will be connected</w:t>
+            </w:r>
+          </w:p>
+        </w:tc>
+      </w:tr>
+      <w:tr>
+        <w:tblPrEx>
+          <w:tblCellMar>
+            <w:top w:w="0" w:type="dxa"/>
+            <w:left w:w="0" w:type="dxa"/>
+            <w:bottom w:w="0" w:type="dxa"/>
+            <w:right w:w="0" w:type="dxa"/>
+          </w:tblCellMar>
+        </w:tblPrEx>
+        <w:tc>
+          <w:tcPr>
+            <w:tcW w:w="2263" w:type="dxa"/>
+            <w:tcBorders>
+              <w:top w:val="nil"/>
+              <w:left w:val="single" w:color="000000" w:sz="8" w:space="0"/>
               <w:bottom w:val="single" w:color="000000" w:sz="8" w:space="0"/>
               <w:right w:val="single" w:color="FFFFFF" w:sz="18" w:space="0"/>
             </w:tcBorders>
@@ -4372,16 +4538,20 @@
               <w:spacing w:before="2" w:after="0" w:line="240" w:lineRule="auto"/>
               <w:ind w:left="104"/>
               <w:rPr>
-                <w:b/>
-                <w:bCs/>
-              </w:rPr>
-            </w:pPr>
-            <w:r>
-              <w:rPr>
-                <w:b/>
-                <w:bCs/>
-              </w:rPr>
-              <w:t>Acceptance Criteria</w:t>
+                <w:rFonts w:hint="default"/>
+                <w:b/>
+                <w:bCs/>
+                <w:lang w:val="en-US"/>
+              </w:rPr>
+            </w:pPr>
+            <w:r>
+              <w:rPr>
+                <w:rFonts w:hint="default"/>
+                <w:b/>
+                <w:bCs/>
+                <w:lang w:val="en-US"/>
+              </w:rPr>
+              <w:t>Story cost</w:t>
             </w:r>
           </w:p>
         </w:tc>
@@ -4410,85 +4580,13 @@
             </w:pPr>
             <w:r>
               <w:rPr>
-                <w:rFonts w:ascii="Arial" w:hAnsi="Arial" w:eastAsia="Times New Roman" w:cs="Arial"/>
-                <w:b/>
-                <w:bCs/>
-                <w:color w:val="000000"/>
-              </w:rPr>
-              <w:t xml:space="preserve">Given </w:t>
-            </w:r>
-            <w:r>
-              <w:rPr>
                 <w:rFonts w:hint="default" w:ascii="Arial" w:hAnsi="Arial" w:eastAsia="Times New Roman" w:cs="Arial"/>
-                <w:color w:val="000000"/>
-                <w:lang w:val="en-US"/>
-              </w:rPr>
-              <w:t>I have devices that are not connected</w:t>
-            </w:r>
-          </w:p>
-          <w:p>
-            <w:pPr>
-              <w:spacing w:after="60"/>
-              <w:rPr>
-                <w:rFonts w:hint="default" w:ascii="Arial" w:hAnsi="Arial" w:eastAsia="Times New Roman" w:cs="Arial"/>
-                <w:b/>
-                <w:bCs/>
-                <w:color w:val="000000"/>
-                <w:lang w:val="en-US"/>
-              </w:rPr>
-            </w:pPr>
-            <w:r>
-              <w:rPr>
-                <w:rFonts w:ascii="Arial" w:hAnsi="Arial" w:eastAsia="Times New Roman" w:cs="Arial"/>
-                <w:b/>
-                <w:bCs/>
-                <w:color w:val="000000"/>
-              </w:rPr>
-              <w:t xml:space="preserve">When </w:t>
-            </w:r>
-            <w:r>
-              <w:rPr>
-                <w:rFonts w:hint="default" w:ascii="Arial" w:hAnsi="Arial" w:eastAsia="Times New Roman" w:cs="Arial"/>
-                <w:color w:val="000000"/>
-                <w:lang w:val="en-US"/>
-              </w:rPr>
-              <w:t xml:space="preserve">Connect the devices </w:t>
-            </w:r>
-          </w:p>
-          <w:p>
-            <w:pPr>
-              <w:spacing w:after="60"/>
-              <w:rPr>
-                <w:rFonts w:hint="default"/>
-                <w:b/>
-                <w:bCs/>
-                <w:color w:val="C00000"/>
-                <w:lang w:val="en-US"/>
-              </w:rPr>
-            </w:pPr>
-            <w:r>
-              <w:rPr>
-                <w:rFonts w:ascii="Arial" w:hAnsi="Arial" w:eastAsia="Times New Roman" w:cs="Arial"/>
-                <w:b/>
-                <w:bCs/>
-                <w:color w:val="000000"/>
-              </w:rPr>
-              <w:t xml:space="preserve">Then </w:t>
-            </w:r>
-            <w:r>
-              <w:rPr>
-                <w:rFonts w:ascii="Arial" w:hAnsi="Arial" w:eastAsia="Times New Roman" w:cs="Arial"/>
-                <w:color w:val="000000"/>
-              </w:rPr>
-              <w:t xml:space="preserve">the </w:t>
-            </w:r>
-            <w:r>
-              <w:rPr>
-                <w:rFonts w:hint="default" w:ascii="Arial" w:hAnsi="Arial" w:eastAsia="Times New Roman" w:cs="Arial"/>
-                <w:color w:val="000000"/>
-                <w:lang w:val="en-US"/>
-              </w:rPr>
-              <w:t>devices will be connected</w:t>
+                <w:b/>
+                <w:bCs/>
+                <w:color w:val="000000"/>
+                <w:lang w:val="en-US"/>
+              </w:rPr>
+              <w:t>2 points</w:t>
             </w:r>
           </w:p>
         </w:tc>
@@ -4577,14 +4675,6 @@
         <w:gridCol w:w="6362"/>
       </w:tblGrid>
       <w:tr>
-        <w:tblPrEx>
-          <w:tblCellMar>
-            <w:top w:w="0" w:type="dxa"/>
-            <w:left w:w="0" w:type="dxa"/>
-            <w:bottom w:w="0" w:type="dxa"/>
-            <w:right w:w="0" w:type="dxa"/>
-          </w:tblCellMar>
-        </w:tblPrEx>
         <w:tc>
           <w:tcPr>
             <w:tcW w:w="2263" w:type="dxa"/>
@@ -5046,6 +5136,81 @@
             <w:tcBorders>
               <w:top w:val="nil"/>
               <w:left w:val="single" w:color="000000" w:sz="8" w:space="0"/>
+              <w:bottom w:val="nil"/>
+              <w:right w:val="single" w:color="FFFFFF" w:sz="18" w:space="0"/>
+            </w:tcBorders>
+            <w:shd w:val="clear" w:color="auto" w:fill="00B0F0"/>
+            <w:vAlign w:val="center"/>
+          </w:tcPr>
+          <w:p>
+            <w:pPr>
+              <w:spacing w:before="2" w:after="0" w:line="240" w:lineRule="auto"/>
+              <w:ind w:left="104"/>
+              <w:rPr>
+                <w:b/>
+                <w:bCs/>
+              </w:rPr>
+            </w:pPr>
+            <w:r>
+              <w:rPr>
+                <w:b/>
+                <w:bCs/>
+              </w:rPr>
+              <w:t>Post condition</w:t>
+            </w:r>
+          </w:p>
+        </w:tc>
+        <w:tc>
+          <w:tcPr>
+            <w:tcW w:w="6362" w:type="dxa"/>
+            <w:tcBorders>
+              <w:top w:val="nil"/>
+              <w:left w:val="nil"/>
+              <w:bottom w:val="nil"/>
+              <w:right w:val="single" w:color="FFFFFF" w:sz="18" w:space="0"/>
+            </w:tcBorders>
+            <w:shd w:val="clear" w:color="auto" w:fill="C9F1FF"/>
+            <w:vAlign w:val="center"/>
+          </w:tcPr>
+          <w:p>
+            <w:pPr>
+              <w:spacing w:before="2" w:after="0" w:line="240" w:lineRule="auto"/>
+              <w:rPr>
+                <w:rFonts w:hint="default" w:ascii="Bahnschrift Light Condensed" w:hAnsi="Bahnschrift Light Condensed" w:eastAsia="Times New Roman" w:cs="Calibri"/>
+                <w:color w:val="000000"/>
+                <w:sz w:val="24"/>
+                <w:szCs w:val="24"/>
+                <w:lang w:val="en-US"/>
+              </w:rPr>
+            </w:pPr>
+            <w:r>
+              <w:rPr>
+                <w:rFonts w:hint="default" w:ascii="Bahnschrift Light Condensed" w:hAnsi="Bahnschrift Light Condensed" w:eastAsia="Times New Roman" w:cs="Calibri"/>
+                <w:color w:val="000000"/>
+                <w:sz w:val="24"/>
+                <w:szCs w:val="24"/>
+                <w:lang w:val="en-US"/>
+              </w:rPr>
+              <w:t>Phone input shows up on computer</w:t>
+            </w:r>
+          </w:p>
+        </w:tc>
+      </w:tr>
+      <w:tr>
+        <w:tblPrEx>
+          <w:tblCellMar>
+            <w:top w:w="0" w:type="dxa"/>
+            <w:left w:w="0" w:type="dxa"/>
+            <w:bottom w:w="0" w:type="dxa"/>
+            <w:right w:w="0" w:type="dxa"/>
+          </w:tblCellMar>
+        </w:tblPrEx>
+        <w:tc>
+          <w:tcPr>
+            <w:tcW w:w="2263" w:type="dxa"/>
+            <w:tcBorders>
+              <w:top w:val="nil"/>
+              <w:left w:val="single" w:color="000000" w:sz="8" w:space="0"/>
               <w:bottom w:val="single" w:color="000000" w:sz="8" w:space="0"/>
               <w:right w:val="single" w:color="FFFFFF" w:sz="18" w:space="0"/>
             </w:tcBorders>
@@ -5057,16 +5222,20 @@
               <w:spacing w:before="2" w:after="0" w:line="240" w:lineRule="auto"/>
               <w:ind w:left="104"/>
               <w:rPr>
-                <w:b/>
-                <w:bCs/>
-              </w:rPr>
-            </w:pPr>
-            <w:r>
-              <w:rPr>
-                <w:b/>
-                <w:bCs/>
-              </w:rPr>
-              <w:t>Post condition</w:t>
+                <w:rFonts w:hint="default"/>
+                <w:b/>
+                <w:bCs/>
+                <w:lang w:val="en-US"/>
+              </w:rPr>
+            </w:pPr>
+            <w:r>
+              <w:rPr>
+                <w:rFonts w:hint="default"/>
+                <w:b/>
+                <w:bCs/>
+                <w:lang w:val="en-US"/>
+              </w:rPr>
+              <w:t>Story cost</w:t>
             </w:r>
           </w:p>
         </w:tc>
@@ -5101,7 +5270,7 @@
                 <w:szCs w:val="24"/>
                 <w:lang w:val="en-US"/>
               </w:rPr>
-              <w:t>Phone input shows up on computer</w:t>
+              <w:t>6 points</w:t>
             </w:r>
           </w:p>
         </w:tc>
@@ -5191,14 +5360,6 @@
         <w:gridCol w:w="6362"/>
       </w:tblGrid>
       <w:tr>
-        <w:tblPrEx>
-          <w:tblCellMar>
-            <w:top w:w="0" w:type="dxa"/>
-            <w:left w:w="0" w:type="dxa"/>
-            <w:bottom w:w="0" w:type="dxa"/>
-            <w:right w:w="0" w:type="dxa"/>
-          </w:tblCellMar>
-        </w:tblPrEx>
         <w:tc>
           <w:tcPr>
             <w:tcW w:w="2263" w:type="dxa"/>
@@ -5668,6 +5829,81 @@
             <w:tcBorders>
               <w:top w:val="nil"/>
               <w:left w:val="single" w:color="000000" w:sz="8" w:space="0"/>
+              <w:bottom w:val="nil"/>
+              <w:right w:val="single" w:color="FFFFFF" w:sz="18" w:space="0"/>
+            </w:tcBorders>
+            <w:shd w:val="clear" w:color="auto" w:fill="00B0F0"/>
+            <w:vAlign w:val="center"/>
+          </w:tcPr>
+          <w:p>
+            <w:pPr>
+              <w:spacing w:before="2" w:after="0" w:line="240" w:lineRule="auto"/>
+              <w:ind w:left="104"/>
+              <w:rPr>
+                <w:b/>
+                <w:bCs/>
+              </w:rPr>
+            </w:pPr>
+            <w:r>
+              <w:rPr>
+                <w:b/>
+                <w:bCs/>
+              </w:rPr>
+              <w:t>Post condition</w:t>
+            </w:r>
+          </w:p>
+        </w:tc>
+        <w:tc>
+          <w:tcPr>
+            <w:tcW w:w="6362" w:type="dxa"/>
+            <w:tcBorders>
+              <w:top w:val="nil"/>
+              <w:left w:val="nil"/>
+              <w:bottom w:val="nil"/>
+              <w:right w:val="single" w:color="FFFFFF" w:sz="18" w:space="0"/>
+            </w:tcBorders>
+            <w:shd w:val="clear" w:color="auto" w:fill="C9F1FF"/>
+            <w:vAlign w:val="center"/>
+          </w:tcPr>
+          <w:p>
+            <w:pPr>
+              <w:spacing w:before="2" w:after="0" w:line="240" w:lineRule="auto"/>
+              <w:rPr>
+                <w:rFonts w:hint="default" w:ascii="Bahnschrift Light Condensed" w:hAnsi="Bahnschrift Light Condensed" w:eastAsia="Times New Roman" w:cs="Calibri"/>
+                <w:color w:val="000000"/>
+                <w:sz w:val="24"/>
+                <w:szCs w:val="24"/>
+                <w:lang w:val="en-US"/>
+              </w:rPr>
+            </w:pPr>
+            <w:r>
+              <w:rPr>
+                <w:rFonts w:hint="default" w:ascii="Bahnschrift Light Condensed" w:hAnsi="Bahnschrift Light Condensed" w:eastAsia="Times New Roman" w:cs="Calibri"/>
+                <w:color w:val="000000"/>
+                <w:sz w:val="24"/>
+                <w:szCs w:val="24"/>
+                <w:lang w:val="en-US"/>
+              </w:rPr>
+              <w:t>Computer input shows up on phone</w:t>
+            </w:r>
+          </w:p>
+        </w:tc>
+      </w:tr>
+      <w:tr>
+        <w:tblPrEx>
+          <w:tblCellMar>
+            <w:top w:w="0" w:type="dxa"/>
+            <w:left w:w="0" w:type="dxa"/>
+            <w:bottom w:w="0" w:type="dxa"/>
+            <w:right w:w="0" w:type="dxa"/>
+          </w:tblCellMar>
+        </w:tblPrEx>
+        <w:tc>
+          <w:tcPr>
+            <w:tcW w:w="2263" w:type="dxa"/>
+            <w:tcBorders>
+              <w:top w:val="nil"/>
+              <w:left w:val="single" w:color="000000" w:sz="8" w:space="0"/>
               <w:bottom w:val="single" w:color="000000" w:sz="8" w:space="0"/>
               <w:right w:val="single" w:color="FFFFFF" w:sz="18" w:space="0"/>
             </w:tcBorders>
@@ -5679,16 +5915,20 @@
               <w:spacing w:before="2" w:after="0" w:line="240" w:lineRule="auto"/>
               <w:ind w:left="104"/>
               <w:rPr>
-                <w:b/>
-                <w:bCs/>
-              </w:rPr>
-            </w:pPr>
-            <w:r>
-              <w:rPr>
-                <w:b/>
-                <w:bCs/>
-              </w:rPr>
-              <w:t>Post condition</w:t>
+                <w:rFonts w:hint="default"/>
+                <w:b/>
+                <w:bCs/>
+                <w:lang w:val="en-US"/>
+              </w:rPr>
+            </w:pPr>
+            <w:r>
+              <w:rPr>
+                <w:rFonts w:hint="default"/>
+                <w:b/>
+                <w:bCs/>
+                <w:lang w:val="en-US"/>
+              </w:rPr>
+              <w:t>Story cost</w:t>
             </w:r>
           </w:p>
         </w:tc>
@@ -5723,7 +5963,7 @@
                 <w:szCs w:val="24"/>
                 <w:lang w:val="en-US"/>
               </w:rPr>
-              <w:t>Computer input shows up on phone</w:t>
+              <w:t>6 points</w:t>
             </w:r>
           </w:p>
         </w:tc>
@@ -5813,14 +6053,6 @@
         <w:gridCol w:w="6297"/>
       </w:tblGrid>
       <w:tr>
-        <w:tblPrEx>
-          <w:tblCellMar>
-            <w:top w:w="0" w:type="dxa"/>
-            <w:left w:w="0" w:type="dxa"/>
-            <w:bottom w:w="0" w:type="dxa"/>
-            <w:right w:w="0" w:type="dxa"/>
-          </w:tblCellMar>
-        </w:tblPrEx>
         <w:tc>
           <w:tcPr>
             <w:tcW w:w="2263" w:type="dxa"/>
@@ -6292,6 +6524,81 @@
             <w:tcBorders>
               <w:top w:val="nil"/>
               <w:left w:val="single" w:color="000000" w:sz="8" w:space="0"/>
+              <w:bottom w:val="nil"/>
+              <w:right w:val="single" w:color="FFFFFF" w:sz="18" w:space="0"/>
+            </w:tcBorders>
+            <w:shd w:val="clear" w:color="auto" w:fill="00B0F0"/>
+            <w:vAlign w:val="center"/>
+          </w:tcPr>
+          <w:p>
+            <w:pPr>
+              <w:spacing w:before="2" w:after="0" w:line="240" w:lineRule="auto"/>
+              <w:ind w:left="104"/>
+              <w:rPr>
+                <w:b/>
+                <w:bCs/>
+              </w:rPr>
+            </w:pPr>
+            <w:r>
+              <w:rPr>
+                <w:b/>
+                <w:bCs/>
+              </w:rPr>
+              <w:t>Post condition</w:t>
+            </w:r>
+          </w:p>
+        </w:tc>
+        <w:tc>
+          <w:tcPr>
+            <w:tcW w:w="6297" w:type="dxa"/>
+            <w:tcBorders>
+              <w:top w:val="nil"/>
+              <w:left w:val="nil"/>
+              <w:bottom w:val="nil"/>
+              <w:right w:val="single" w:color="FFFFFF" w:sz="18" w:space="0"/>
+            </w:tcBorders>
+            <w:shd w:val="clear" w:color="auto" w:fill="C9F1FF"/>
+            <w:vAlign w:val="center"/>
+          </w:tcPr>
+          <w:p>
+            <w:pPr>
+              <w:spacing w:before="2" w:after="0" w:line="240" w:lineRule="auto"/>
+              <w:rPr>
+                <w:rFonts w:hint="default" w:ascii="Bahnschrift Light Condensed" w:hAnsi="Bahnschrift Light Condensed" w:eastAsia="Times New Roman" w:cs="Calibri"/>
+                <w:color w:val="000000"/>
+                <w:sz w:val="24"/>
+                <w:szCs w:val="24"/>
+                <w:lang w:val="en-US"/>
+              </w:rPr>
+            </w:pPr>
+            <w:r>
+              <w:rPr>
+                <w:rFonts w:hint="default" w:ascii="Bahnschrift Light Condensed" w:hAnsi="Bahnschrift Light Condensed" w:eastAsia="Times New Roman" w:cs="Calibri"/>
+                <w:color w:val="000000"/>
+                <w:sz w:val="24"/>
+                <w:szCs w:val="24"/>
+                <w:lang w:val="en-US"/>
+              </w:rPr>
+              <w:t>Phone controller input shows up on computer</w:t>
+            </w:r>
+          </w:p>
+        </w:tc>
+      </w:tr>
+      <w:tr>
+        <w:tblPrEx>
+          <w:tblCellMar>
+            <w:top w:w="0" w:type="dxa"/>
+            <w:left w:w="0" w:type="dxa"/>
+            <w:bottom w:w="0" w:type="dxa"/>
+            <w:right w:w="0" w:type="dxa"/>
+          </w:tblCellMar>
+        </w:tblPrEx>
+        <w:tc>
+          <w:tcPr>
+            <w:tcW w:w="2263" w:type="dxa"/>
+            <w:tcBorders>
+              <w:top w:val="nil"/>
+              <w:left w:val="single" w:color="000000" w:sz="8" w:space="0"/>
               <w:bottom w:val="single" w:color="000000" w:sz="8" w:space="0"/>
               <w:right w:val="single" w:color="FFFFFF" w:sz="18" w:space="0"/>
             </w:tcBorders>
@@ -6303,16 +6610,20 @@
               <w:spacing w:before="2" w:after="0" w:line="240" w:lineRule="auto"/>
               <w:ind w:left="104"/>
               <w:rPr>
-                <w:b/>
-                <w:bCs/>
-              </w:rPr>
-            </w:pPr>
-            <w:r>
-              <w:rPr>
-                <w:b/>
-                <w:bCs/>
-              </w:rPr>
-              <w:t>Post condition</w:t>
+                <w:rFonts w:hint="default"/>
+                <w:b/>
+                <w:bCs/>
+                <w:lang w:val="en-US"/>
+              </w:rPr>
+            </w:pPr>
+            <w:r>
+              <w:rPr>
+                <w:rFonts w:hint="default"/>
+                <w:b/>
+                <w:bCs/>
+                <w:lang w:val="en-US"/>
+              </w:rPr>
+              <w:t>Story cost</w:t>
             </w:r>
           </w:p>
         </w:tc>
@@ -6347,7 +6658,7 @@
                 <w:szCs w:val="24"/>
                 <w:lang w:val="en-US"/>
               </w:rPr>
-              <w:t>Phone controller input shows up on computer</w:t>
+              <w:t>8 points</w:t>
             </w:r>
           </w:p>
         </w:tc>
@@ -6921,6 +7232,81 @@
             <w:tcBorders>
               <w:top w:val="nil"/>
               <w:left w:val="single" w:color="000000" w:sz="8" w:space="0"/>
+              <w:bottom w:val="nil"/>
+              <w:right w:val="single" w:color="FFFFFF" w:sz="18" w:space="0"/>
+            </w:tcBorders>
+            <w:shd w:val="clear" w:color="auto" w:fill="00B0F0"/>
+            <w:vAlign w:val="center"/>
+          </w:tcPr>
+          <w:p>
+            <w:pPr>
+              <w:spacing w:before="2" w:after="0" w:line="240" w:lineRule="auto"/>
+              <w:ind w:left="104"/>
+              <w:rPr>
+                <w:b/>
+                <w:bCs/>
+              </w:rPr>
+            </w:pPr>
+            <w:r>
+              <w:rPr>
+                <w:b/>
+                <w:bCs/>
+              </w:rPr>
+              <w:t>Post condition</w:t>
+            </w:r>
+          </w:p>
+        </w:tc>
+        <w:tc>
+          <w:tcPr>
+            <w:tcW w:w="6362" w:type="dxa"/>
+            <w:tcBorders>
+              <w:top w:val="nil"/>
+              <w:left w:val="nil"/>
+              <w:bottom w:val="nil"/>
+              <w:right w:val="single" w:color="FFFFFF" w:sz="18" w:space="0"/>
+            </w:tcBorders>
+            <w:shd w:val="clear" w:color="auto" w:fill="C9F1FF"/>
+            <w:vAlign w:val="center"/>
+          </w:tcPr>
+          <w:p>
+            <w:pPr>
+              <w:spacing w:before="2" w:after="0" w:line="240" w:lineRule="auto"/>
+              <w:rPr>
+                <w:rFonts w:hint="default" w:ascii="Bahnschrift Light Condensed" w:hAnsi="Bahnschrift Light Condensed" w:eastAsia="Times New Roman" w:cs="Calibri"/>
+                <w:color w:val="000000"/>
+                <w:sz w:val="24"/>
+                <w:szCs w:val="24"/>
+                <w:lang w:val="en-US"/>
+              </w:rPr>
+            </w:pPr>
+            <w:r>
+              <w:rPr>
+                <w:rFonts w:hint="default" w:ascii="Bahnschrift Light Condensed" w:hAnsi="Bahnschrift Light Condensed" w:eastAsia="Times New Roman" w:cs="Calibri"/>
+                <w:color w:val="000000"/>
+                <w:sz w:val="24"/>
+                <w:szCs w:val="24"/>
+                <w:lang w:val="en-US"/>
+              </w:rPr>
+              <w:t>Either device can access files in the shared directory as their own.</w:t>
+            </w:r>
+          </w:p>
+        </w:tc>
+      </w:tr>
+      <w:tr>
+        <w:tblPrEx>
+          <w:tblCellMar>
+            <w:top w:w="0" w:type="dxa"/>
+            <w:left w:w="0" w:type="dxa"/>
+            <w:bottom w:w="0" w:type="dxa"/>
+            <w:right w:w="0" w:type="dxa"/>
+          </w:tblCellMar>
+        </w:tblPrEx>
+        <w:tc>
+          <w:tcPr>
+            <w:tcW w:w="2263" w:type="dxa"/>
+            <w:tcBorders>
+              <w:top w:val="nil"/>
+              <w:left w:val="single" w:color="000000" w:sz="8" w:space="0"/>
               <w:bottom w:val="single" w:color="000000" w:sz="8" w:space="0"/>
               <w:right w:val="single" w:color="FFFFFF" w:sz="18" w:space="0"/>
             </w:tcBorders>
@@ -6932,16 +7318,20 @@
               <w:spacing w:before="2" w:after="0" w:line="240" w:lineRule="auto"/>
               <w:ind w:left="104"/>
               <w:rPr>
-                <w:b/>
-                <w:bCs/>
-              </w:rPr>
-            </w:pPr>
-            <w:r>
-              <w:rPr>
-                <w:b/>
-                <w:bCs/>
-              </w:rPr>
-              <w:t>Post condition</w:t>
+                <w:rFonts w:hint="default"/>
+                <w:b/>
+                <w:bCs/>
+                <w:lang w:val="en-US"/>
+              </w:rPr>
+            </w:pPr>
+            <w:r>
+              <w:rPr>
+                <w:rFonts w:hint="default"/>
+                <w:b/>
+                <w:bCs/>
+                <w:lang w:val="en-US"/>
+              </w:rPr>
+              <w:t>Story cost</w:t>
             </w:r>
           </w:p>
         </w:tc>
@@ -6976,7 +7366,7 @@
                 <w:szCs w:val="24"/>
                 <w:lang w:val="en-US"/>
               </w:rPr>
-              <w:t>Either device can access files in the shared directory as their own.</w:t>
+              <w:t>4 points</w:t>
             </w:r>
           </w:p>
         </w:tc>
@@ -7071,14 +7461,6 @@
         <w:gridCol w:w="6362"/>
       </w:tblGrid>
       <w:tr>
-        <w:tblPrEx>
-          <w:tblCellMar>
-            <w:top w:w="0" w:type="dxa"/>
-            <w:left w:w="0" w:type="dxa"/>
-            <w:bottom w:w="0" w:type="dxa"/>
-            <w:right w:w="0" w:type="dxa"/>
-          </w:tblCellMar>
-        </w:tblPrEx>
         <w:tc>
           <w:tcPr>
             <w:tcW w:w="2263" w:type="dxa"/>
@@ -7550,6 +7932,81 @@
             <w:tcBorders>
               <w:top w:val="nil"/>
               <w:left w:val="single" w:color="000000" w:sz="8" w:space="0"/>
+              <w:bottom w:val="nil"/>
+              <w:right w:val="single" w:color="FFFFFF" w:sz="18" w:space="0"/>
+            </w:tcBorders>
+            <w:shd w:val="clear" w:color="auto" w:fill="00B0F0"/>
+            <w:vAlign w:val="center"/>
+          </w:tcPr>
+          <w:p>
+            <w:pPr>
+              <w:spacing w:before="2" w:after="0" w:line="240" w:lineRule="auto"/>
+              <w:ind w:left="104"/>
+              <w:rPr>
+                <w:b/>
+                <w:bCs/>
+              </w:rPr>
+            </w:pPr>
+            <w:r>
+              <w:rPr>
+                <w:b/>
+                <w:bCs/>
+              </w:rPr>
+              <w:t>Post condition</w:t>
+            </w:r>
+          </w:p>
+        </w:tc>
+        <w:tc>
+          <w:tcPr>
+            <w:tcW w:w="6362" w:type="dxa"/>
+            <w:tcBorders>
+              <w:top w:val="nil"/>
+              <w:left w:val="nil"/>
+              <w:bottom w:val="nil"/>
+              <w:right w:val="single" w:color="FFFFFF" w:sz="18" w:space="0"/>
+            </w:tcBorders>
+            <w:shd w:val="clear" w:color="auto" w:fill="C9F1FF"/>
+            <w:vAlign w:val="center"/>
+          </w:tcPr>
+          <w:p>
+            <w:pPr>
+              <w:spacing w:before="2" w:after="0" w:line="240" w:lineRule="auto"/>
+              <w:rPr>
+                <w:rFonts w:hint="default" w:ascii="Bahnschrift Light Condensed" w:hAnsi="Bahnschrift Light Condensed" w:eastAsia="Times New Roman" w:cs="Calibri"/>
+                <w:color w:val="000000"/>
+                <w:sz w:val="24"/>
+                <w:szCs w:val="24"/>
+                <w:lang w:val="en-US"/>
+              </w:rPr>
+            </w:pPr>
+            <w:r>
+              <w:rPr>
+                <w:rFonts w:hint="default" w:ascii="Bahnschrift Light Condensed" w:hAnsi="Bahnschrift Light Condensed" w:eastAsia="Times New Roman" w:cs="Calibri"/>
+                <w:color w:val="000000"/>
+                <w:sz w:val="24"/>
+                <w:szCs w:val="24"/>
+                <w:lang w:val="en-US"/>
+              </w:rPr>
+              <w:t>Computer is running.</w:t>
+            </w:r>
+          </w:p>
+        </w:tc>
+      </w:tr>
+      <w:tr>
+        <w:tblPrEx>
+          <w:tblCellMar>
+            <w:top w:w="0" w:type="dxa"/>
+            <w:left w:w="0" w:type="dxa"/>
+            <w:bottom w:w="0" w:type="dxa"/>
+            <w:right w:w="0" w:type="dxa"/>
+          </w:tblCellMar>
+        </w:tblPrEx>
+        <w:tc>
+          <w:tcPr>
+            <w:tcW w:w="2263" w:type="dxa"/>
+            <w:tcBorders>
+              <w:top w:val="nil"/>
+              <w:left w:val="single" w:color="000000" w:sz="8" w:space="0"/>
               <w:bottom w:val="single" w:color="000000" w:sz="8" w:space="0"/>
               <w:right w:val="single" w:color="FFFFFF" w:sz="18" w:space="0"/>
             </w:tcBorders>
@@ -7561,16 +8018,20 @@
               <w:spacing w:before="2" w:after="0" w:line="240" w:lineRule="auto"/>
               <w:ind w:left="104"/>
               <w:rPr>
-                <w:b/>
-                <w:bCs/>
-              </w:rPr>
-            </w:pPr>
-            <w:r>
-              <w:rPr>
-                <w:b/>
-                <w:bCs/>
-              </w:rPr>
-              <w:t>Post condition</w:t>
+                <w:rFonts w:hint="default"/>
+                <w:b/>
+                <w:bCs/>
+                <w:lang w:val="en-US"/>
+              </w:rPr>
+            </w:pPr>
+            <w:r>
+              <w:rPr>
+                <w:rFonts w:hint="default"/>
+                <w:b/>
+                <w:bCs/>
+                <w:lang w:val="en-US"/>
+              </w:rPr>
+              <w:t>Story cost</w:t>
             </w:r>
           </w:p>
         </w:tc>
@@ -7605,7 +8066,7 @@
                 <w:szCs w:val="24"/>
                 <w:lang w:val="en-US"/>
               </w:rPr>
-              <w:t>Computer is running.</w:t>
+              <w:t>2 points</w:t>
             </w:r>
           </w:p>
         </w:tc>
@@ -7639,6 +8100,7 @@
       <w:pPr>
         <w:pStyle w:val="20"/>
         <w:numPr>
+          <w:ilvl w:val="0"/>
           <w:numId w:val="0"/>
         </w:numPr>
         <w:tabs>
@@ -7659,6 +8121,8 @@
           <w:lang w:bidi="ar-EG"/>
         </w:rPr>
       </w:pPr>
+      <w:bookmarkStart w:id="12" w:name="_GoBack"/>
+      <w:bookmarkEnd w:id="12"/>
     </w:p>
     <w:sectPr>
       <w:headerReference r:id="rId5" w:type="default"/>
@@ -7711,7 +8175,7 @@
       </w:rPr>
       <w:id w:val="240828793"/>
       <w:docPartObj>
-        <w:docPartGallery w:val="AutoText"/>
+        <w:docPartGallery w:val="autotext"/>
       </w:docPartObj>
     </w:sdtPr>
     <w:sdtEndPr>
@@ -7914,15 +8378,31 @@
       <w:pStyle w:val="9"/>
       <w:rPr>
         <w:rFonts w:asciiTheme="majorHAnsi" w:hAnsiTheme="majorHAnsi"/>
-        <w:color w:val="3F3F3F" w:themeColor="text1" w:themeTint="BF"/>
+        <w:color w:val="404040" w:themeColor="text1" w:themeTint="BF"/>
         <w:sz w:val="14"/>
+        <w14:textFill>
+          <w14:solidFill>
+            <w14:schemeClr w14:val="tx1">
+              <w14:lumMod w14:val="75000"/>
+              <w14:lumOff w14:val="25000"/>
+            </w14:schemeClr>
+          </w14:solidFill>
+        </w14:textFill>
       </w:rPr>
     </w:pPr>
     <w:r>
       <w:rPr>
         <w:rFonts w:asciiTheme="majorHAnsi" w:hAnsiTheme="majorHAnsi"/>
-        <w:color w:val="3F3F3F" w:themeColor="text1" w:themeTint="BF"/>
+        <w:color w:val="404040" w:themeColor="text1" w:themeTint="BF"/>
         <w:sz w:val="52"/>
+        <w14:textFill>
+          <w14:solidFill>
+            <w14:schemeClr w14:val="tx1">
+              <w14:lumMod w14:val="75000"/>
+              <w14:lumOff w14:val="25000"/>
+            </w14:schemeClr>
+          </w14:solidFill>
+        </w14:textFill>
       </w:rPr>
       <w:drawing>
         <wp:anchor distT="0" distB="0" distL="114300" distR="114300" simplePos="0" relativeHeight="251659264" behindDoc="0" locked="0" layoutInCell="1" allowOverlap="1">
@@ -7976,17 +8456,33 @@
       <w:pStyle w:val="9"/>
       <w:rPr>
         <w:rFonts w:asciiTheme="majorHAnsi" w:hAnsiTheme="majorHAnsi"/>
-        <w:color w:val="3F3F3F" w:themeColor="text1" w:themeTint="BF"/>
+        <w:color w:val="404040" w:themeColor="text1" w:themeTint="BF"/>
         <w:sz w:val="40"/>
         <w:szCs w:val="40"/>
+        <w14:textFill>
+          <w14:solidFill>
+            <w14:schemeClr w14:val="tx1">
+              <w14:lumMod w14:val="75000"/>
+              <w14:lumOff w14:val="25000"/>
+            </w14:schemeClr>
+          </w14:solidFill>
+        </w14:textFill>
       </w:rPr>
     </w:pPr>
     <w:r>
       <w:rPr>
         <w:rFonts w:asciiTheme="majorHAnsi" w:hAnsiTheme="majorHAnsi"/>
-        <w:color w:val="3F3F3F" w:themeColor="text1" w:themeTint="BF"/>
+        <w:color w:val="404040" w:themeColor="text1" w:themeTint="BF"/>
         <w:sz w:val="40"/>
         <w:szCs w:val="40"/>
+        <w14:textFill>
+          <w14:solidFill>
+            <w14:schemeClr w14:val="tx1">
+              <w14:lumMod w14:val="75000"/>
+              <w14:lumOff w14:val="25000"/>
+            </w14:schemeClr>
+          </w14:solidFill>
+        </w14:textFill>
       </w:rPr>
       <w:t xml:space="preserve">CS251: Phase 1 </w:t>
     </w:r>
@@ -8002,9 +8498,17 @@
     <w:r>
       <w:rPr>
         <w:rFonts w:asciiTheme="majorHAnsi" w:hAnsiTheme="majorHAnsi"/>
-        <w:color w:val="3F3F3F" w:themeColor="text1" w:themeTint="BF"/>
+        <w:color w:val="404040" w:themeColor="text1" w:themeTint="BF"/>
         <w:sz w:val="40"/>
         <w:szCs w:val="40"/>
+        <w14:textFill>
+          <w14:solidFill>
+            <w14:schemeClr w14:val="tx1">
+              <w14:lumMod w14:val="75000"/>
+              <w14:lumOff w14:val="25000"/>
+            </w14:schemeClr>
+          </w14:solidFill>
+        </w14:textFill>
       </w:rPr>
       <w:t>Team Name</w:t>
     </w:r>
@@ -8014,17 +8518,33 @@
       <w:pStyle w:val="9"/>
       <w:rPr>
         <w:rFonts w:asciiTheme="majorHAnsi" w:hAnsiTheme="majorHAnsi"/>
-        <w:color w:val="3F3F3F" w:themeColor="text1" w:themeTint="BF"/>
+        <w:color w:val="404040" w:themeColor="text1" w:themeTint="BF"/>
         <w:sz w:val="40"/>
         <w:szCs w:val="40"/>
+        <w14:textFill>
+          <w14:solidFill>
+            <w14:schemeClr w14:val="tx1">
+              <w14:lumMod w14:val="75000"/>
+              <w14:lumOff w14:val="25000"/>
+            </w14:schemeClr>
+          </w14:solidFill>
+        </w14:textFill>
       </w:rPr>
     </w:pPr>
     <w:r>
       <w:rPr>
         <w:rFonts w:asciiTheme="majorHAnsi" w:hAnsiTheme="majorHAnsi"/>
-        <w:color w:val="3F3F3F" w:themeColor="text1" w:themeTint="BF"/>
+        <w:color w:val="404040" w:themeColor="text1" w:themeTint="BF"/>
         <w:sz w:val="40"/>
         <w:szCs w:val="40"/>
+        <w14:textFill>
+          <w14:solidFill>
+            <w14:schemeClr w14:val="tx1">
+              <w14:lumMod w14:val="75000"/>
+              <w14:lumOff w14:val="25000"/>
+            </w14:schemeClr>
+          </w14:solidFill>
+        </w14:textFill>
       </w:rPr>
       <w:t>Project: &lt;Project Name&gt;</w:t>
     </w:r>
@@ -8050,9 +8570,17 @@
         <w:rFonts w:asciiTheme="majorHAnsi" w:hAnsiTheme="majorHAnsi"/>
         <w:b/>
         <w:bCs/>
-        <w:color w:val="B2A1C7" w:themeColor="accent4" w:themeTint="99"/>
+        <w:color w:val="B3A2C7" w:themeColor="accent4" w:themeTint="99"/>
         <w:sz w:val="44"/>
         <w:szCs w:val="44"/>
+        <w14:textFill>
+          <w14:solidFill>
+            <w14:schemeClr w14:val="accent4">
+              <w14:lumMod w14:val="60000"/>
+              <w14:lumOff w14:val="40000"/>
+            </w14:schemeClr>
+          </w14:solidFill>
+        </w14:textFill>
       </w:rPr>
     </w:pPr>
     <w:r>
@@ -8060,9 +8588,17 @@
         <w:rFonts w:asciiTheme="majorHAnsi" w:hAnsiTheme="majorHAnsi"/>
         <w:b/>
         <w:bCs/>
-        <w:color w:val="B2A1C7" w:themeColor="accent4" w:themeTint="99"/>
+        <w:color w:val="B3A2C7" w:themeColor="accent4" w:themeTint="99"/>
         <w:sz w:val="44"/>
         <w:szCs w:val="44"/>
+        <w14:textFill>
+          <w14:solidFill>
+            <w14:schemeClr w14:val="accent4">
+              <w14:lumMod w14:val="60000"/>
+              <w14:lumOff w14:val="40000"/>
+            </w14:schemeClr>
+          </w14:solidFill>
+        </w14:textFill>
       </w:rPr>
       <w:t>Software Requirements Specifications</w:t>
     </w:r>
@@ -8444,8 +8980,8 @@
     <w:lsdException w:uiPriority="99" w:name="Normal Indent"/>
     <w:lsdException w:uiPriority="99" w:name="footnote text"/>
     <w:lsdException w:uiPriority="99" w:name="annotation text"/>
-    <w:lsdException w:uiPriority="99" w:semiHidden="0" w:name="header"/>
-    <w:lsdException w:uiPriority="99" w:semiHidden="0" w:name="footer"/>
+    <w:lsdException w:qFormat="1" w:uiPriority="99" w:semiHidden="0" w:name="header"/>
+    <w:lsdException w:qFormat="1" w:uiPriority="99" w:semiHidden="0" w:name="footer"/>
     <w:lsdException w:uiPriority="99" w:name="index heading"/>
     <w:lsdException w:qFormat="1" w:uiPriority="35" w:name="caption"/>
     <w:lsdException w:uiPriority="99" w:name="table of figures"/>
@@ -8512,7 +9048,7 @@
     <w:lsdException w:unhideWhenUsed="0" w:uiPriority="0" w:semiHidden="0" w:name="HTML Code"/>
     <w:lsdException w:uiPriority="99" w:name="HTML Definition"/>
     <w:lsdException w:uiPriority="99" w:name="HTML Keyboard"/>
-    <w:lsdException w:unhideWhenUsed="0" w:uiPriority="99" w:semiHidden="0" w:name="HTML Preformatted"/>
+    <w:lsdException w:qFormat="1" w:unhideWhenUsed="0" w:uiPriority="99" w:semiHidden="0" w:name="HTML Preformatted"/>
     <w:lsdException w:uiPriority="99" w:name="HTML Sample"/>
     <w:lsdException w:uiPriority="99" w:name="HTML Typewriter"/>
     <w:lsdException w:qFormat="1" w:uiPriority="99" w:name="HTML Variable"/>
@@ -8717,6 +9253,11 @@
       <w:color w:val="4F81BD" w:themeColor="accent1"/>
       <w:sz w:val="28"/>
       <w:szCs w:val="28"/>
+      <w14:textFill>
+        <w14:solidFill>
+          <w14:schemeClr w14:val="accent1"/>
+        </w14:solidFill>
+      </w14:textFill>
     </w:rPr>
   </w:style>
   <w:style w:type="paragraph" w:styleId="4">
@@ -8780,6 +9321,7 @@
     <w:basedOn w:val="1"/>
     <w:link w:val="23"/>
     <w:unhideWhenUsed/>
+    <w:qFormat/>
     <w:uiPriority w:val="99"/>
     <w:pPr>
       <w:tabs>
@@ -8794,6 +9336,7 @@
     <w:basedOn w:val="1"/>
     <w:link w:val="22"/>
     <w:unhideWhenUsed/>
+    <w:qFormat/>
     <w:uiPriority w:val="99"/>
     <w:pPr>
       <w:tabs>
@@ -8817,6 +9360,7 @@
     <w:name w:val="HTML Preformatted"/>
     <w:basedOn w:val="1"/>
     <w:link w:val="27"/>
+    <w:qFormat/>
     <w:uiPriority w:val="99"/>
     <w:pPr>
       <w:tabs>
@@ -8865,6 +9409,11 @@
     <w:rPr>
       <w:color w:val="0000FF" w:themeColor="hyperlink"/>
       <w:u w:val="single"/>
+      <w14:textFill>
+        <w14:solidFill>
+          <w14:schemeClr w14:val="hlink"/>
+        </w14:solidFill>
+      </w14:textFill>
     </w:rPr>
   </w:style>
   <w:style w:type="paragraph" w:styleId="14">
@@ -9121,6 +9670,11 @@
       <w:color w:val="4F81BD" w:themeColor="accent1"/>
       <w:sz w:val="28"/>
       <w:szCs w:val="28"/>
+      <w14:textFill>
+        <w14:solidFill>
+          <w14:schemeClr w14:val="accent1"/>
+        </w14:solidFill>
+      </w14:textFill>
     </w:rPr>
   </w:style>
   <w:style w:type="paragraph" w:customStyle="1" w:styleId="36">
@@ -9141,7 +9695,7 @@
     </w:pPr>
     <w:rPr>
       <w:rFonts w:eastAsiaTheme="majorEastAsia" w:cstheme="majorBidi"/>
-      <w:color w:val="366091" w:themeColor="accent1" w:themeShade="BF"/>
+      <w:color w:val="376092" w:themeColor="accent1" w:themeShade="BF"/>
       <w:sz w:val="28"/>
       <w:szCs w:val="28"/>
     </w:rPr>

</xml_diff>